<commit_message>
Getting ready for the 2023 course
</commit_message>
<xml_diff>
--- a/Grad Course Outline - 9614 - Ocampo.docx
+++ b/Grad Course Outline - 9614 - Ocampo.docx
@@ -1,6 +1,6 @@
 
 <file path=word/document.xml><?xml version="1.0" encoding="utf-8"?>
-<w:document xmlns:wpc="http://schemas.microsoft.com/office/word/2010/wordprocessingCanvas" xmlns:mo="http://schemas.microsoft.com/office/mac/office/2008/main" xmlns:mc="http://schemas.openxmlformats.org/markup-compatibility/2006" xmlns:mv="urn:schemas-microsoft-com:mac:vml" xmlns:o="urn:schemas-microsoft-com:office:office" xmlns:r="http://schemas.openxmlformats.org/officeDocument/2006/relationships" xmlns:m="http://schemas.openxmlformats.org/officeDocument/2006/math" xmlns:v="urn:schemas-microsoft-com:vml" xmlns:wp14="http://schemas.microsoft.com/office/word/2010/wordprocessingDrawing" xmlns:wp="http://schemas.openxmlformats.org/drawingml/2006/wordprocessingDrawing" xmlns:w10="urn:schemas-microsoft-com:office:word" xmlns:w="http://schemas.openxmlformats.org/wordprocessingml/2006/main" xmlns:w14="http://schemas.microsoft.com/office/word/2010/wordml" xmlns:w15="http://schemas.microsoft.com/office/word/2012/wordml" xmlns:wpg="http://schemas.microsoft.com/office/word/2010/wordprocessingGroup" xmlns:wpi="http://schemas.microsoft.com/office/word/2010/wordprocessingInk" xmlns:wne="http://schemas.microsoft.com/office/word/2006/wordml" xmlns:wps="http://schemas.microsoft.com/office/word/2010/wordprocessingShape" mc:Ignorable="w14 w15 wp14">
+<w:document xmlns:wpc="http://schemas.microsoft.com/office/word/2010/wordprocessingCanvas" xmlns:cx="http://schemas.microsoft.com/office/drawing/2014/chartex" xmlns:cx1="http://schemas.microsoft.com/office/drawing/2015/9/8/chartex" xmlns:cx2="http://schemas.microsoft.com/office/drawing/2015/10/21/chartex" xmlns:cx3="http://schemas.microsoft.com/office/drawing/2016/5/9/chartex" xmlns:cx4="http://schemas.microsoft.com/office/drawing/2016/5/10/chartex" xmlns:cx5="http://schemas.microsoft.com/office/drawing/2016/5/11/chartex" xmlns:cx6="http://schemas.microsoft.com/office/drawing/2016/5/12/chartex" xmlns:cx7="http://schemas.microsoft.com/office/drawing/2016/5/13/chartex" xmlns:cx8="http://schemas.microsoft.com/office/drawing/2016/5/14/chartex" xmlns:mc="http://schemas.openxmlformats.org/markup-compatibility/2006" xmlns:aink="http://schemas.microsoft.com/office/drawing/2016/ink" xmlns:am3d="http://schemas.microsoft.com/office/drawing/2017/model3d" xmlns:o="urn:schemas-microsoft-com:office:office" xmlns:oel="http://schemas.microsoft.com/office/2019/extlst" xmlns:r="http://schemas.openxmlformats.org/officeDocument/2006/relationships" xmlns:m="http://schemas.openxmlformats.org/officeDocument/2006/math" xmlns:v="urn:schemas-microsoft-com:vml" xmlns:wp14="http://schemas.microsoft.com/office/word/2010/wordprocessingDrawing" xmlns:wp="http://schemas.openxmlformats.org/drawingml/2006/wordprocessingDrawing" xmlns:w10="urn:schemas-microsoft-com:office:word" xmlns:w="http://schemas.openxmlformats.org/wordprocessingml/2006/main" xmlns:w14="http://schemas.microsoft.com/office/word/2010/wordml" xmlns:w15="http://schemas.microsoft.com/office/word/2012/wordml" xmlns:w16cex="http://schemas.microsoft.com/office/word/2018/wordml/cex" xmlns:w16cid="http://schemas.microsoft.com/office/word/2016/wordml/cid" xmlns:w16="http://schemas.microsoft.com/office/word/2018/wordml" xmlns:w16sdtdh="http://schemas.microsoft.com/office/word/2020/wordml/sdtdatahash" xmlns:w16se="http://schemas.microsoft.com/office/word/2015/wordml/symex" xmlns:wpg="http://schemas.microsoft.com/office/word/2010/wordprocessingGroup" xmlns:wpi="http://schemas.microsoft.com/office/word/2010/wordprocessingInk" xmlns:wne="http://schemas.microsoft.com/office/word/2006/wordml" xmlns:wps="http://schemas.microsoft.com/office/word/2010/wordprocessingShape" mc:Ignorable="w14 w15 w16se w16cid w16 w16cex w16sdtdh wp14">
   <w:body>
     <w:p>
       <w:pPr>
@@ -47,7 +47,7 @@
           <w:color w:val="000000" w:themeColor="text1"/>
           <w:lang w:val="en-CA"/>
         </w:rPr>
-        <w:t>9614A</w:t>
+        <w:t>XXXX</w:t>
       </w:r>
     </w:p>
     <w:p>
@@ -104,7 +104,7 @@
           <w:rFonts w:cs="Times New Roman"/>
           <w:lang w:val="en-CA"/>
         </w:rPr>
-        <w:t>September</w:t>
+        <w:t>January</w:t>
       </w:r>
       <w:r>
         <w:rPr>
@@ -118,7 +118,14 @@
           <w:rFonts w:cs="Times New Roman"/>
           <w:lang w:val="en-CA"/>
         </w:rPr>
-        <w:t>20</w:t>
+        <w:t>2</w:t>
+      </w:r>
+      <w:r>
+        <w:rPr>
+          <w:rFonts w:cs="Times New Roman"/>
+          <w:lang w:val="en-CA"/>
+        </w:rPr>
+        <w:t>3</w:t>
       </w:r>
     </w:p>
     <w:p>
@@ -171,16 +178,8 @@
         <w:rPr>
           <w:lang w:val="es-ES"/>
         </w:rPr>
-        <w:t xml:space="preserve">Sergio Ocampo </w:t>
-      </w:r>
-      <w:proofErr w:type="spellStart"/>
-      <w:r>
-        <w:rPr>
-          <w:lang w:val="es-ES"/>
-        </w:rPr>
-        <w:t>Diaz</w:t>
-      </w:r>
-      <w:proofErr w:type="spellEnd"/>
+        <w:t>Sergio Ocampo Diaz</w:t>
+      </w:r>
     </w:p>
     <w:p>
       <w:pPr>
@@ -303,7 +302,7 @@
         <w:t xml:space="preserve"> </w:t>
       </w:r>
       <w:r>
-        <w:t>Online</w:t>
+        <w:t>Monday 3pm-6pm SSC 4032</w:t>
       </w:r>
     </w:p>
     <w:p>
@@ -397,7 +396,13 @@
     <w:p/>
     <w:p>
       <w:r>
-        <w:t xml:space="preserve">This course is meant to provide students with tools to solve dynamic general equilibrium models and take them to the data. Special attention will be given to heterogeneous agent models. </w:t>
+        <w:t>This course provide</w:t>
+      </w:r>
+      <w:r>
+        <w:t>d</w:t>
+      </w:r>
+      <w:r>
+        <w:t xml:space="preserve"> students with tools to solve dynamic general equilibrium models and take them to the data. Special attention will be given to heterogeneous agent models. </w:t>
       </w:r>
     </w:p>
     <w:p/>
@@ -467,7 +472,13 @@
     <w:p/>
     <w:p>
       <w:r>
-        <w:t>Here is a list of topics by week</w:t>
+        <w:t>Here is a list of</w:t>
+      </w:r>
+      <w:r>
+        <w:t xml:space="preserve"> tentative</w:t>
+      </w:r>
+      <w:r>
+        <w:t xml:space="preserve"> topics by week</w:t>
       </w:r>
     </w:p>
     <w:p>
@@ -539,15 +550,7 @@
         </w:numPr>
       </w:pPr>
       <w:r>
-        <w:t xml:space="preserve">Heterogeneity I - </w:t>
-      </w:r>
-      <w:proofErr w:type="spellStart"/>
-      <w:r>
-        <w:t>Bewley</w:t>
-      </w:r>
-      <w:proofErr w:type="spellEnd"/>
-      <w:r>
-        <w:t>/</w:t>
+        <w:t>Heterogeneity I - Bewley/</w:t>
       </w:r>
       <w:proofErr w:type="spellStart"/>
       <w:r>
@@ -617,7 +620,16 @@
         </w:numPr>
       </w:pPr>
       <w:r>
-        <w:t xml:space="preserve">Other models: Firm heterogeneity </w:t>
+        <w:t xml:space="preserve">Computing </w:t>
+      </w:r>
+      <w:r>
+        <w:t>m</w:t>
+      </w:r>
+      <w:r>
+        <w:t xml:space="preserve">oments </w:t>
+      </w:r>
+      <w:r>
+        <w:t>(work with Baxter Robinson)</w:t>
       </w:r>
     </w:p>
     <w:p>
@@ -629,7 +641,7 @@
         </w:numPr>
       </w:pPr>
       <w:r>
-        <w:t>Search Models: McCall </w:t>
+        <w:t>Continuous time heterogeneous agent Models</w:t>
       </w:r>
     </w:p>
     <w:p>
@@ -641,44 +653,7 @@
         </w:numPr>
       </w:pPr>
       <w:r>
-        <w:lastRenderedPageBreak/>
-        <w:t>Kyle’s notes + Kyle’s Problem Set 1</w:t>
-      </w:r>
-    </w:p>
-    <w:p>
-      <w:pPr>
-        <w:pStyle w:val="ListParagraph"/>
-        <w:numPr>
-          <w:ilvl w:val="0"/>
-          <w:numId w:val="8"/>
-        </w:numPr>
-      </w:pPr>
-      <w:r>
-        <w:t>Search Models: DMP as in Shimer (2005)</w:t>
-      </w:r>
-    </w:p>
-    <w:p>
-      <w:pPr>
-        <w:pStyle w:val="ListParagraph"/>
-        <w:numPr>
-          <w:ilvl w:val="0"/>
-          <w:numId w:val="8"/>
-        </w:numPr>
-      </w:pPr>
-      <w:r>
-        <w:t>Kyle’s notes + Kyle’s Problem Set 3</w:t>
-      </w:r>
-    </w:p>
-    <w:p>
-      <w:pPr>
-        <w:pStyle w:val="ListParagraph"/>
-        <w:numPr>
-          <w:ilvl w:val="0"/>
-          <w:numId w:val="8"/>
-        </w:numPr>
-      </w:pPr>
-      <w:r>
-        <w:t xml:space="preserve">Search Models: Directed Search </w:t>
+        <w:t>Additional topics if time allows</w:t>
       </w:r>
     </w:p>
     <w:p>
@@ -727,8 +702,6 @@
     </w:p>
     <w:p/>
     <w:p>
-      <w:bookmarkStart w:id="0" w:name="_GoBack"/>
-      <w:bookmarkEnd w:id="0"/>
       <w:r>
         <w:t xml:space="preserve"> </w:t>
       </w:r>
@@ -1048,7 +1021,7 @@
 </file>
 
 <file path=word/endnotes.xml><?xml version="1.0" encoding="utf-8"?>
-<w:endnotes xmlns:wpc="http://schemas.microsoft.com/office/word/2010/wordprocessingCanvas" xmlns:mo="http://schemas.microsoft.com/office/mac/office/2008/main" xmlns:mc="http://schemas.openxmlformats.org/markup-compatibility/2006" xmlns:mv="urn:schemas-microsoft-com:mac:vml" xmlns:o="urn:schemas-microsoft-com:office:office" xmlns:r="http://schemas.openxmlformats.org/officeDocument/2006/relationships" xmlns:m="http://schemas.openxmlformats.org/officeDocument/2006/math" xmlns:v="urn:schemas-microsoft-com:vml" xmlns:wp14="http://schemas.microsoft.com/office/word/2010/wordprocessingDrawing" xmlns:wp="http://schemas.openxmlformats.org/drawingml/2006/wordprocessingDrawing" xmlns:w10="urn:schemas-microsoft-com:office:word" xmlns:w="http://schemas.openxmlformats.org/wordprocessingml/2006/main" xmlns:w14="http://schemas.microsoft.com/office/word/2010/wordml" xmlns:w15="http://schemas.microsoft.com/office/word/2012/wordml" xmlns:wpg="http://schemas.microsoft.com/office/word/2010/wordprocessingGroup" xmlns:wpi="http://schemas.microsoft.com/office/word/2010/wordprocessingInk" xmlns:wne="http://schemas.microsoft.com/office/word/2006/wordml" xmlns:wps="http://schemas.microsoft.com/office/word/2010/wordprocessingShape" mc:Ignorable="w14 w15 wp14">
+<w:endnotes xmlns:wpc="http://schemas.microsoft.com/office/word/2010/wordprocessingCanvas" xmlns:cx="http://schemas.microsoft.com/office/drawing/2014/chartex" xmlns:cx1="http://schemas.microsoft.com/office/drawing/2015/9/8/chartex" xmlns:cx2="http://schemas.microsoft.com/office/drawing/2015/10/21/chartex" xmlns:cx3="http://schemas.microsoft.com/office/drawing/2016/5/9/chartex" xmlns:cx4="http://schemas.microsoft.com/office/drawing/2016/5/10/chartex" xmlns:cx5="http://schemas.microsoft.com/office/drawing/2016/5/11/chartex" xmlns:cx6="http://schemas.microsoft.com/office/drawing/2016/5/12/chartex" xmlns:cx7="http://schemas.microsoft.com/office/drawing/2016/5/13/chartex" xmlns:cx8="http://schemas.microsoft.com/office/drawing/2016/5/14/chartex" xmlns:mc="http://schemas.openxmlformats.org/markup-compatibility/2006" xmlns:aink="http://schemas.microsoft.com/office/drawing/2016/ink" xmlns:am3d="http://schemas.microsoft.com/office/drawing/2017/model3d" xmlns:o="urn:schemas-microsoft-com:office:office" xmlns:oel="http://schemas.microsoft.com/office/2019/extlst" xmlns:r="http://schemas.openxmlformats.org/officeDocument/2006/relationships" xmlns:m="http://schemas.openxmlformats.org/officeDocument/2006/math" xmlns:v="urn:schemas-microsoft-com:vml" xmlns:wp14="http://schemas.microsoft.com/office/word/2010/wordprocessingDrawing" xmlns:wp="http://schemas.openxmlformats.org/drawingml/2006/wordprocessingDrawing" xmlns:w10="urn:schemas-microsoft-com:office:word" xmlns:w="http://schemas.openxmlformats.org/wordprocessingml/2006/main" xmlns:w14="http://schemas.microsoft.com/office/word/2010/wordml" xmlns:w15="http://schemas.microsoft.com/office/word/2012/wordml" xmlns:w16cex="http://schemas.microsoft.com/office/word/2018/wordml/cex" xmlns:w16cid="http://schemas.microsoft.com/office/word/2016/wordml/cid" xmlns:w16="http://schemas.microsoft.com/office/word/2018/wordml" xmlns:w16sdtdh="http://schemas.microsoft.com/office/word/2020/wordml/sdtdatahash" xmlns:w16se="http://schemas.microsoft.com/office/word/2015/wordml/symex" xmlns:wpg="http://schemas.microsoft.com/office/word/2010/wordprocessingGroup" xmlns:wpi="http://schemas.microsoft.com/office/word/2010/wordprocessingInk" xmlns:wne="http://schemas.microsoft.com/office/word/2006/wordml" xmlns:wps="http://schemas.microsoft.com/office/word/2010/wordprocessingShape" mc:Ignorable="w14 w15 w16se w16cid w16 w16cex w16sdtdh wp14">
   <w:endnote w:type="separator" w:id="-1">
     <w:p>
       <w:r>
@@ -1067,7 +1040,7 @@
 </file>
 
 <file path=word/footer1.xml><?xml version="1.0" encoding="utf-8"?>
-<w:ftr xmlns:wpc="http://schemas.microsoft.com/office/word/2010/wordprocessingCanvas" xmlns:mo="http://schemas.microsoft.com/office/mac/office/2008/main" xmlns:mc="http://schemas.openxmlformats.org/markup-compatibility/2006" xmlns:mv="urn:schemas-microsoft-com:mac:vml" xmlns:o="urn:schemas-microsoft-com:office:office" xmlns:r="http://schemas.openxmlformats.org/officeDocument/2006/relationships" xmlns:m="http://schemas.openxmlformats.org/officeDocument/2006/math" xmlns:v="urn:schemas-microsoft-com:vml" xmlns:wp14="http://schemas.microsoft.com/office/word/2010/wordprocessingDrawing" xmlns:wp="http://schemas.openxmlformats.org/drawingml/2006/wordprocessingDrawing" xmlns:w10="urn:schemas-microsoft-com:office:word" xmlns:w="http://schemas.openxmlformats.org/wordprocessingml/2006/main" xmlns:w14="http://schemas.microsoft.com/office/word/2010/wordml" xmlns:w15="http://schemas.microsoft.com/office/word/2012/wordml" xmlns:wpg="http://schemas.microsoft.com/office/word/2010/wordprocessingGroup" xmlns:wpi="http://schemas.microsoft.com/office/word/2010/wordprocessingInk" xmlns:wne="http://schemas.microsoft.com/office/word/2006/wordml" xmlns:wps="http://schemas.microsoft.com/office/word/2010/wordprocessingShape" mc:Ignorable="w14 w15 wp14">
+<w:ftr xmlns:wpc="http://schemas.microsoft.com/office/word/2010/wordprocessingCanvas" xmlns:cx="http://schemas.microsoft.com/office/drawing/2014/chartex" xmlns:cx1="http://schemas.microsoft.com/office/drawing/2015/9/8/chartex" xmlns:cx2="http://schemas.microsoft.com/office/drawing/2015/10/21/chartex" xmlns:cx3="http://schemas.microsoft.com/office/drawing/2016/5/9/chartex" xmlns:cx4="http://schemas.microsoft.com/office/drawing/2016/5/10/chartex" xmlns:cx5="http://schemas.microsoft.com/office/drawing/2016/5/11/chartex" xmlns:cx6="http://schemas.microsoft.com/office/drawing/2016/5/12/chartex" xmlns:cx7="http://schemas.microsoft.com/office/drawing/2016/5/13/chartex" xmlns:cx8="http://schemas.microsoft.com/office/drawing/2016/5/14/chartex" xmlns:mc="http://schemas.openxmlformats.org/markup-compatibility/2006" xmlns:aink="http://schemas.microsoft.com/office/drawing/2016/ink" xmlns:am3d="http://schemas.microsoft.com/office/drawing/2017/model3d" xmlns:o="urn:schemas-microsoft-com:office:office" xmlns:oel="http://schemas.microsoft.com/office/2019/extlst" xmlns:r="http://schemas.openxmlformats.org/officeDocument/2006/relationships" xmlns:m="http://schemas.openxmlformats.org/officeDocument/2006/math" xmlns:v="urn:schemas-microsoft-com:vml" xmlns:wp14="http://schemas.microsoft.com/office/word/2010/wordprocessingDrawing" xmlns:wp="http://schemas.openxmlformats.org/drawingml/2006/wordprocessingDrawing" xmlns:w10="urn:schemas-microsoft-com:office:word" xmlns:w="http://schemas.openxmlformats.org/wordprocessingml/2006/main" xmlns:w14="http://schemas.microsoft.com/office/word/2010/wordml" xmlns:w15="http://schemas.microsoft.com/office/word/2012/wordml" xmlns:w16cex="http://schemas.microsoft.com/office/word/2018/wordml/cex" xmlns:w16cid="http://schemas.microsoft.com/office/word/2016/wordml/cid" xmlns:w16="http://schemas.microsoft.com/office/word/2018/wordml" xmlns:w16sdtdh="http://schemas.microsoft.com/office/word/2020/wordml/sdtdatahash" xmlns:w16se="http://schemas.microsoft.com/office/word/2015/wordml/symex" xmlns:wpg="http://schemas.microsoft.com/office/word/2010/wordprocessingGroup" xmlns:wpi="http://schemas.microsoft.com/office/word/2010/wordprocessingInk" xmlns:wne="http://schemas.microsoft.com/office/word/2006/wordml" xmlns:wps="http://schemas.microsoft.com/office/word/2010/wordprocessingShape" mc:Ignorable="w14 w15 w16se w16cid w16 w16cex w16sdtdh wp14">
   <w:p>
     <w:pPr>
       <w:pStyle w:val="Footer"/>
@@ -1104,7 +1077,7 @@
 </file>
 
 <file path=word/footnotes.xml><?xml version="1.0" encoding="utf-8"?>
-<w:footnotes xmlns:wpc="http://schemas.microsoft.com/office/word/2010/wordprocessingCanvas" xmlns:mo="http://schemas.microsoft.com/office/mac/office/2008/main" xmlns:mc="http://schemas.openxmlformats.org/markup-compatibility/2006" xmlns:mv="urn:schemas-microsoft-com:mac:vml" xmlns:o="urn:schemas-microsoft-com:office:office" xmlns:r="http://schemas.openxmlformats.org/officeDocument/2006/relationships" xmlns:m="http://schemas.openxmlformats.org/officeDocument/2006/math" xmlns:v="urn:schemas-microsoft-com:vml" xmlns:wp14="http://schemas.microsoft.com/office/word/2010/wordprocessingDrawing" xmlns:wp="http://schemas.openxmlformats.org/drawingml/2006/wordprocessingDrawing" xmlns:w10="urn:schemas-microsoft-com:office:word" xmlns:w="http://schemas.openxmlformats.org/wordprocessingml/2006/main" xmlns:w14="http://schemas.microsoft.com/office/word/2010/wordml" xmlns:w15="http://schemas.microsoft.com/office/word/2012/wordml" xmlns:wpg="http://schemas.microsoft.com/office/word/2010/wordprocessingGroup" xmlns:wpi="http://schemas.microsoft.com/office/word/2010/wordprocessingInk" xmlns:wne="http://schemas.microsoft.com/office/word/2006/wordml" xmlns:wps="http://schemas.microsoft.com/office/word/2010/wordprocessingShape" mc:Ignorable="w14 w15 wp14">
+<w:footnotes xmlns:wpc="http://schemas.microsoft.com/office/word/2010/wordprocessingCanvas" xmlns:cx="http://schemas.microsoft.com/office/drawing/2014/chartex" xmlns:cx1="http://schemas.microsoft.com/office/drawing/2015/9/8/chartex" xmlns:cx2="http://schemas.microsoft.com/office/drawing/2015/10/21/chartex" xmlns:cx3="http://schemas.microsoft.com/office/drawing/2016/5/9/chartex" xmlns:cx4="http://schemas.microsoft.com/office/drawing/2016/5/10/chartex" xmlns:cx5="http://schemas.microsoft.com/office/drawing/2016/5/11/chartex" xmlns:cx6="http://schemas.microsoft.com/office/drawing/2016/5/12/chartex" xmlns:cx7="http://schemas.microsoft.com/office/drawing/2016/5/13/chartex" xmlns:cx8="http://schemas.microsoft.com/office/drawing/2016/5/14/chartex" xmlns:mc="http://schemas.openxmlformats.org/markup-compatibility/2006" xmlns:aink="http://schemas.microsoft.com/office/drawing/2016/ink" xmlns:am3d="http://schemas.microsoft.com/office/drawing/2017/model3d" xmlns:o="urn:schemas-microsoft-com:office:office" xmlns:oel="http://schemas.microsoft.com/office/2019/extlst" xmlns:r="http://schemas.openxmlformats.org/officeDocument/2006/relationships" xmlns:m="http://schemas.openxmlformats.org/officeDocument/2006/math" xmlns:v="urn:schemas-microsoft-com:vml" xmlns:wp14="http://schemas.microsoft.com/office/word/2010/wordprocessingDrawing" xmlns:wp="http://schemas.openxmlformats.org/drawingml/2006/wordprocessingDrawing" xmlns:w10="urn:schemas-microsoft-com:office:word" xmlns:w="http://schemas.openxmlformats.org/wordprocessingml/2006/main" xmlns:w14="http://schemas.microsoft.com/office/word/2010/wordml" xmlns:w15="http://schemas.microsoft.com/office/word/2012/wordml" xmlns:w16cex="http://schemas.microsoft.com/office/word/2018/wordml/cex" xmlns:w16cid="http://schemas.microsoft.com/office/word/2016/wordml/cid" xmlns:w16="http://schemas.microsoft.com/office/word/2018/wordml" xmlns:w16sdtdh="http://schemas.microsoft.com/office/word/2020/wordml/sdtdatahash" xmlns:w16se="http://schemas.microsoft.com/office/word/2015/wordml/symex" xmlns:wpg="http://schemas.microsoft.com/office/word/2010/wordprocessingGroup" xmlns:wpi="http://schemas.microsoft.com/office/word/2010/wordprocessingInk" xmlns:wne="http://schemas.microsoft.com/office/word/2006/wordml" xmlns:wps="http://schemas.microsoft.com/office/word/2010/wordprocessingShape" mc:Ignorable="w14 w15 w16se w16cid w16 w16cex w16sdtdh wp14">
   <w:footnote w:type="separator" w:id="-1">
     <w:p>
       <w:r>
@@ -1123,8 +1096,8 @@
 </file>
 
 <file path=word/numbering.xml><?xml version="1.0" encoding="utf-8"?>
-<w:numbering xmlns:wpc="http://schemas.microsoft.com/office/word/2010/wordprocessingCanvas" xmlns:mo="http://schemas.microsoft.com/office/mac/office/2008/main" xmlns:mc="http://schemas.openxmlformats.org/markup-compatibility/2006" xmlns:mv="urn:schemas-microsoft-com:mac:vml" xmlns:o="urn:schemas-microsoft-com:office:office" xmlns:r="http://schemas.openxmlformats.org/officeDocument/2006/relationships" xmlns:m="http://schemas.openxmlformats.org/officeDocument/2006/math" xmlns:v="urn:schemas-microsoft-com:vml" xmlns:wp14="http://schemas.microsoft.com/office/word/2010/wordprocessingDrawing" xmlns:wp="http://schemas.openxmlformats.org/drawingml/2006/wordprocessingDrawing" xmlns:w10="urn:schemas-microsoft-com:office:word" xmlns:w="http://schemas.openxmlformats.org/wordprocessingml/2006/main" xmlns:w14="http://schemas.microsoft.com/office/word/2010/wordml" xmlns:w15="http://schemas.microsoft.com/office/word/2012/wordml" xmlns:wpg="http://schemas.microsoft.com/office/word/2010/wordprocessingGroup" xmlns:wpi="http://schemas.microsoft.com/office/word/2010/wordprocessingInk" xmlns:wne="http://schemas.microsoft.com/office/word/2006/wordml" xmlns:wps="http://schemas.microsoft.com/office/word/2010/wordprocessingShape" mc:Ignorable="w14 w15 wp14">
-  <w:abstractNum w:abstractNumId="0">
+<w:numbering xmlns:wpc="http://schemas.microsoft.com/office/word/2010/wordprocessingCanvas" xmlns:cx="http://schemas.microsoft.com/office/drawing/2014/chartex" xmlns:cx1="http://schemas.microsoft.com/office/drawing/2015/9/8/chartex" xmlns:cx2="http://schemas.microsoft.com/office/drawing/2015/10/21/chartex" xmlns:cx3="http://schemas.microsoft.com/office/drawing/2016/5/9/chartex" xmlns:cx4="http://schemas.microsoft.com/office/drawing/2016/5/10/chartex" xmlns:cx5="http://schemas.microsoft.com/office/drawing/2016/5/11/chartex" xmlns:cx6="http://schemas.microsoft.com/office/drawing/2016/5/12/chartex" xmlns:cx7="http://schemas.microsoft.com/office/drawing/2016/5/13/chartex" xmlns:cx8="http://schemas.microsoft.com/office/drawing/2016/5/14/chartex" xmlns:mc="http://schemas.openxmlformats.org/markup-compatibility/2006" xmlns:aink="http://schemas.microsoft.com/office/drawing/2016/ink" xmlns:am3d="http://schemas.microsoft.com/office/drawing/2017/model3d" xmlns:o="urn:schemas-microsoft-com:office:office" xmlns:oel="http://schemas.microsoft.com/office/2019/extlst" xmlns:r="http://schemas.openxmlformats.org/officeDocument/2006/relationships" xmlns:m="http://schemas.openxmlformats.org/officeDocument/2006/math" xmlns:v="urn:schemas-microsoft-com:vml" xmlns:wp14="http://schemas.microsoft.com/office/word/2010/wordprocessingDrawing" xmlns:wp="http://schemas.openxmlformats.org/drawingml/2006/wordprocessingDrawing" xmlns:w10="urn:schemas-microsoft-com:office:word" xmlns:w="http://schemas.openxmlformats.org/wordprocessingml/2006/main" xmlns:w14="http://schemas.microsoft.com/office/word/2010/wordml" xmlns:w15="http://schemas.microsoft.com/office/word/2012/wordml" xmlns:w16cex="http://schemas.microsoft.com/office/word/2018/wordml/cex" xmlns:w16cid="http://schemas.microsoft.com/office/word/2016/wordml/cid" xmlns:w16="http://schemas.microsoft.com/office/word/2018/wordml" xmlns:w16sdtdh="http://schemas.microsoft.com/office/word/2020/wordml/sdtdatahash" xmlns:w16se="http://schemas.microsoft.com/office/word/2015/wordml/symex" xmlns:wpg="http://schemas.microsoft.com/office/word/2010/wordprocessingGroup" xmlns:wpi="http://schemas.microsoft.com/office/word/2010/wordprocessingInk" xmlns:wne="http://schemas.microsoft.com/office/word/2006/wordml" xmlns:wps="http://schemas.microsoft.com/office/word/2010/wordprocessingShape" mc:Ignorable="w14 w15 w16se w16cid w16 w16cex w16sdtdh wp14">
+  <w:abstractNum w:abstractNumId="0" w15:restartNumberingAfterBreak="0">
     <w:nsid w:val="00000001"/>
     <w:multiLevelType w:val="hybridMultilevel"/>
     <w:tmpl w:val="00000001"/>
@@ -1186,7 +1159,7 @@
       <w:lvlJc w:val="left"/>
     </w:lvl>
   </w:abstractNum>
-  <w:abstractNum w:abstractNumId="1">
+  <w:abstractNum w:abstractNumId="1" w15:restartNumberingAfterBreak="0">
     <w:nsid w:val="2686168E"/>
     <w:multiLevelType w:val="multilevel"/>
     <w:tmpl w:val="1572311C"/>
@@ -1299,7 +1272,7 @@
       </w:pPr>
     </w:lvl>
   </w:abstractNum>
-  <w:abstractNum w:abstractNumId="2">
+  <w:abstractNum w:abstractNumId="2" w15:restartNumberingAfterBreak="0">
     <w:nsid w:val="28A169E8"/>
     <w:multiLevelType w:val="multilevel"/>
     <w:tmpl w:val="4CD6387A"/>
@@ -1448,7 +1421,7 @@
       </w:rPr>
     </w:lvl>
   </w:abstractNum>
-  <w:abstractNum w:abstractNumId="3">
+  <w:abstractNum w:abstractNumId="3" w15:restartNumberingAfterBreak="0">
     <w:nsid w:val="4E4A3ECF"/>
     <w:multiLevelType w:val="multilevel"/>
     <w:tmpl w:val="9D1222FA"/>
@@ -1561,7 +1534,7 @@
       </w:pPr>
     </w:lvl>
   </w:abstractNum>
-  <w:abstractNum w:abstractNumId="4">
+  <w:abstractNum w:abstractNumId="4" w15:restartNumberingAfterBreak="0">
     <w:nsid w:val="5DEB5C43"/>
     <w:multiLevelType w:val="multilevel"/>
     <w:tmpl w:val="8C726F98"/>
@@ -1710,7 +1683,7 @@
       </w:rPr>
     </w:lvl>
   </w:abstractNum>
-  <w:abstractNum w:abstractNumId="5">
+  <w:abstractNum w:abstractNumId="5" w15:restartNumberingAfterBreak="0">
     <w:nsid w:val="5E940FE6"/>
     <w:multiLevelType w:val="hybridMultilevel"/>
     <w:tmpl w:val="34DEB2DC"/>
@@ -1796,7 +1769,7 @@
       </w:pPr>
     </w:lvl>
   </w:abstractNum>
-  <w:abstractNum w:abstractNumId="6">
+  <w:abstractNum w:abstractNumId="6" w15:restartNumberingAfterBreak="0">
     <w:nsid w:val="74CB5BDD"/>
     <w:multiLevelType w:val="multilevel"/>
     <w:tmpl w:val="ECC602D8"/>
@@ -1945,7 +1918,7 @@
       </w:rPr>
     </w:lvl>
   </w:abstractNum>
-  <w:abstractNum w:abstractNumId="7">
+  <w:abstractNum w:abstractNumId="7" w15:restartNumberingAfterBreak="0">
     <w:nsid w:val="7A927C74"/>
     <w:multiLevelType w:val="hybridMultilevel"/>
     <w:tmpl w:val="678E50EC"/>
@@ -2058,35 +2031,35 @@
       </w:rPr>
     </w:lvl>
   </w:abstractNum>
-  <w:num w:numId="1">
+  <w:num w:numId="1" w16cid:durableId="125127731">
     <w:abstractNumId w:val="1"/>
   </w:num>
-  <w:num w:numId="2">
+  <w:num w:numId="2" w16cid:durableId="2063744216">
     <w:abstractNumId w:val="3"/>
   </w:num>
-  <w:num w:numId="3">
+  <w:num w:numId="3" w16cid:durableId="595288728">
     <w:abstractNumId w:val="2"/>
   </w:num>
-  <w:num w:numId="4">
+  <w:num w:numId="4" w16cid:durableId="952593225">
     <w:abstractNumId w:val="4"/>
   </w:num>
-  <w:num w:numId="5">
+  <w:num w:numId="5" w16cid:durableId="757867854">
     <w:abstractNumId w:val="6"/>
   </w:num>
-  <w:num w:numId="6">
+  <w:num w:numId="6" w16cid:durableId="822771539">
     <w:abstractNumId w:val="7"/>
   </w:num>
-  <w:num w:numId="7">
+  <w:num w:numId="7" w16cid:durableId="140999288">
     <w:abstractNumId w:val="0"/>
   </w:num>
-  <w:num w:numId="8">
+  <w:num w:numId="8" w16cid:durableId="1133251164">
     <w:abstractNumId w:val="5"/>
   </w:num>
 </w:numbering>
 </file>
 
 <file path=word/styles.xml><?xml version="1.0" encoding="utf-8"?>
-<w:styles xmlns:mc="http://schemas.openxmlformats.org/markup-compatibility/2006" xmlns:r="http://schemas.openxmlformats.org/officeDocument/2006/relationships" xmlns:w="http://schemas.openxmlformats.org/wordprocessingml/2006/main" xmlns:w14="http://schemas.microsoft.com/office/word/2010/wordml" xmlns:w15="http://schemas.microsoft.com/office/word/2012/wordml" mc:Ignorable="w14 w15">
+<w:styles xmlns:mc="http://schemas.openxmlformats.org/markup-compatibility/2006" xmlns:r="http://schemas.openxmlformats.org/officeDocument/2006/relationships" xmlns:w="http://schemas.openxmlformats.org/wordprocessingml/2006/main" xmlns:w14="http://schemas.microsoft.com/office/word/2010/wordml" xmlns:w15="http://schemas.microsoft.com/office/word/2012/wordml" xmlns:w16cex="http://schemas.microsoft.com/office/word/2018/wordml/cex" xmlns:w16cid="http://schemas.microsoft.com/office/word/2016/wordml/cid" xmlns:w16="http://schemas.microsoft.com/office/word/2018/wordml" xmlns:w16sdtdh="http://schemas.microsoft.com/office/word/2020/wordml/sdtdatahash" xmlns:w16se="http://schemas.microsoft.com/office/word/2015/wordml/symex" mc:Ignorable="w14 w15 w16se w16cid w16 w16cex w16sdtdh">
   <w:docDefaults>
     <w:rPrDefault>
       <w:rPr>
@@ -2096,7 +2069,7 @@
     </w:rPrDefault>
     <w:pPrDefault/>
   </w:docDefaults>
-  <w:latentStyles w:defLockedState="0" w:defUIPriority="0" w:defSemiHidden="0" w:defUnhideWhenUsed="0" w:defQFormat="0" w:count="382">
+  <w:latentStyles w:defLockedState="0" w:defUIPriority="0" w:defSemiHidden="0" w:defUnhideWhenUsed="0" w:defQFormat="0" w:count="376">
     <w:lsdException w:name="Normal" w:qFormat="1"/>
     <w:lsdException w:name="heading 1" w:qFormat="1"/>
     <w:lsdException w:name="heading 2" w:semiHidden="1" w:unhideWhenUsed="1" w:qFormat="1"/>
@@ -2196,6 +2169,7 @@
     <w:lsdException w:name="HTML Sample" w:semiHidden="1" w:unhideWhenUsed="1"/>
     <w:lsdException w:name="HTML Typewriter" w:semiHidden="1" w:unhideWhenUsed="1"/>
     <w:lsdException w:name="HTML Variable" w:semiHidden="1" w:unhideWhenUsed="1"/>
+    <w:lsdException w:name="Normal Table" w:semiHidden="1" w:unhideWhenUsed="1"/>
     <w:lsdException w:name="annotation subject" w:semiHidden="1" w:unhideWhenUsed="1"/>
     <w:lsdException w:name="No List" w:semiHidden="1" w:unhideWhenUsed="1"/>
     <w:lsdException w:name="Outline List 1" w:semiHidden="1" w:unhideWhenUsed="1"/>
@@ -2241,8 +2215,10 @@
     <w:lsdException w:name="Table Subtle 1" w:semiHidden="1" w:unhideWhenUsed="1"/>
     <w:lsdException w:name="Table Subtle 2" w:semiHidden="1" w:unhideWhenUsed="1"/>
     <w:lsdException w:name="Table Web 1" w:semiHidden="1" w:unhideWhenUsed="1"/>
+    <w:lsdException w:name="Table Web 2" w:semiHidden="1" w:unhideWhenUsed="1"/>
     <w:lsdException w:name="Table Web 3" w:semiHidden="1" w:unhideWhenUsed="1"/>
     <w:lsdException w:name="Balloon Text" w:semiHidden="1" w:unhideWhenUsed="1"/>
+    <w:lsdException w:name="Table Theme" w:semiHidden="1" w:unhideWhenUsed="1"/>
     <w:lsdException w:name="Placeholder Text" w:semiHidden="1" w:uiPriority="99"/>
     <w:lsdException w:name="No Spacing" w:uiPriority="1" w:qFormat="1"/>
     <w:lsdException w:name="Light Shading" w:uiPriority="60"/>

</xml_diff>